<commit_message>
Redid the exam instructions to make it right for a synchonous, online exam.
</commit_message>
<xml_diff>
--- a/WWW/202120/Sessions/ExamInformation/Exam1/Exam1_AcademicIntegrity.docx
+++ b/WWW/202120/Sessions/ExamInformation/Exam1/Exam1_AcademicIntegrity.docx
@@ -158,7 +158,31 @@
           <w:i/>
           <w:sz w:val="24"/>
         </w:rPr>
-        <w:t>, I will not communicate in any way with anyone other than the Instructor</w:t>
+        <w:t xml:space="preserve">, I will not </w:t>
+      </w:r>
+      <w:r>
+        <w:rPr>
+          <w:b/>
+          <w:i/>
+          <w:sz w:val="24"/>
+        </w:rPr>
+        <w:t>discuss this exam</w:t>
+      </w:r>
+      <w:r>
+        <w:rPr>
+          <w:b/>
+          <w:i/>
+          <w:sz w:val="24"/>
+        </w:rPr>
+        <w:t xml:space="preserve"> in any way with anyone other than the Instructor</w:t>
+      </w:r>
+      <w:r>
+        <w:rPr>
+          <w:b/>
+          <w:i/>
+          <w:sz w:val="24"/>
+        </w:rPr>
+        <w:t>(s)</w:t>
       </w:r>
       <w:r>
         <w:rPr>
@@ -182,7 +206,15 @@
           <w:i/>
           <w:sz w:val="24"/>
         </w:rPr>
-        <w:t xml:space="preserve"> assistants</w:t>
+        <w:t xml:space="preserve"> </w:t>
+      </w:r>
+      <w:r>
+        <w:rPr>
+          <w:b/>
+          <w:i/>
+          <w:sz w:val="24"/>
+        </w:rPr>
+        <w:t>delegates</w:t>
       </w:r>
       <w:r>
         <w:rPr>
@@ -223,37 +255,13 @@
         <w:rPr>
           <w:sz w:val="24"/>
         </w:rPr>
-        <w:t xml:space="preserve"> talk with </w:t>
-      </w:r>
-      <w:r>
-        <w:rPr>
-          <w:sz w:val="24"/>
-        </w:rPr>
-        <w:t xml:space="preserve">anyone else or exchange information with </w:t>
-      </w:r>
-      <w:r>
-        <w:rPr>
-          <w:sz w:val="24"/>
-        </w:rPr>
-        <w:t xml:space="preserve">them </w:t>
-      </w:r>
-      <w:r>
-        <w:rPr>
-          <w:sz w:val="24"/>
-        </w:rPr>
-        <w:t xml:space="preserve">during the </w:t>
-      </w:r>
-      <w:r>
-        <w:rPr>
-          <w:sz w:val="24"/>
-        </w:rPr>
-        <w:t>exam</w:t>
-      </w:r>
-      <w:r>
-        <w:rPr>
-          <w:sz w:val="24"/>
-        </w:rPr>
-        <w:t>.</w:t>
+        <w:t xml:space="preserve"> </w:t>
+      </w:r>
+      <w:r>
+        <w:rPr>
+          <w:sz w:val="24"/>
+        </w:rPr>
+        <w:t>have conversations with anyone else about other topics beyond what is necessary (e.g., answering a question from a parent or telling someone that you are taking an exam).</w:t>
       </w:r>
     </w:p>
     <w:p>
@@ -272,58 +280,21 @@
       </w:pPr>
       <w:r>
         <w:rPr>
-          <w:b/>
-          <w:i/>
-          <w:sz w:val="24"/>
-        </w:rPr>
-        <w:t xml:space="preserve">I will </w:t>
-      </w:r>
-      <w:r>
-        <w:rPr>
-          <w:b/>
-          <w:i/>
-          <w:sz w:val="24"/>
-        </w:rPr>
-        <w:t>not</w:t>
-      </w:r>
-      <w:r>
-        <w:rPr>
-          <w:b/>
-          <w:i/>
-          <w:sz w:val="24"/>
-        </w:rPr>
-        <w:t xml:space="preserve"> use email</w:t>
-      </w:r>
-      <w:r>
-        <w:rPr>
-          <w:sz w:val="24"/>
-        </w:rPr>
-        <w:t xml:space="preserve">, </w:t>
-      </w:r>
-      <w:r>
-        <w:rPr>
-          <w:i/>
-          <w:sz w:val="24"/>
-        </w:rPr>
-        <w:t>chat</w:t>
-      </w:r>
-      <w:r>
-        <w:rPr>
-          <w:sz w:val="24"/>
-        </w:rPr>
-        <w:t xml:space="preserve"> or the like during the </w:t>
-      </w:r>
-      <w:r>
-        <w:rPr>
-          <w:sz w:val="24"/>
-        </w:rPr>
-        <w:t>exam</w:t>
-      </w:r>
-      <w:r>
-        <w:rPr>
-          <w:sz w:val="24"/>
-        </w:rPr>
-        <w:t>.</w:t>
+          <w:sz w:val="24"/>
+        </w:rPr>
+        <w:t xml:space="preserve">In </w:t>
+      </w:r>
+      <w:r>
+        <w:rPr>
+          <w:sz w:val="24"/>
+        </w:rPr>
+        <w:t xml:space="preserve">this document, “conversations/communication” includes </w:t>
+      </w:r>
+      <w:r>
+        <w:rPr>
+          <w:sz w:val="24"/>
+        </w:rPr>
+        <w:t>electronic conversation, e.g. by email, phone, chat/text tools, and the like.</w:t>
       </w:r>
     </w:p>
     <w:p>
@@ -508,6 +479,24 @@
           <w:sz w:val="24"/>
         </w:rPr>
         <w:t xml:space="preserve"> part, </w:t>
+      </w:r>
+      <w:r>
+        <w:rPr>
+          <w:sz w:val="24"/>
+        </w:rPr>
+        <w:t xml:space="preserve">I can use my computer only </w:t>
+      </w:r>
+      <w:r>
+        <w:rPr>
+          <w:sz w:val="24"/>
+        </w:rPr>
+        <w:t xml:space="preserve">to get and put documents into Moodle and/or Gradescope, and to  </w:t>
+      </w:r>
+      <w:r>
+        <w:rPr>
+          <w:sz w:val="24"/>
+        </w:rPr>
+        <w:t xml:space="preserve">as specified in the Exam 1 instructions.  Here is a , only for </w:t>
       </w:r>
       <w:r>
         <w:rPr>
@@ -1235,7 +1224,7 @@
               </wp:anchor>
             </w:drawing>
           </mc:Choice>
-          <mc:Fallback xmlns:mv="urn:schemas-microsoft-com:mac:vml" xmlns:mo="http://schemas.microsoft.com/office/mac/office/2008/main">
+          <mc:Fallback xmlns:mo="http://schemas.microsoft.com/office/mac/office/2008/main" xmlns:mv="urn:schemas-microsoft-com:mac:vml">
             <w:pict>
               <v:rect w14:anchorId="33283302" id="Rectangle 1" o:spid="_x0000_s1026" style="position:absolute;margin-left:27pt;margin-top:13.8pt;width:19.5pt;height:18pt;z-index:251659264;visibility:visible;mso-wrap-style:square;mso-width-percent:0;mso-height-percent:0;mso-wrap-distance-left:9pt;mso-wrap-distance-top:0;mso-wrap-distance-right:9pt;mso-wrap-distance-bottom:0;mso-position-horizontal:absolute;mso-position-horizontal-relative:text;mso-position-vertical:absolute;mso-position-vertical-relative:text;mso-width-percent:0;mso-height-percent:0;mso-width-relative:margin;mso-height-relative:margin;v-text-anchor:middle" o:gfxdata="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" filled="f" strokecolor="black [3213]" strokeweight="2pt"/>
             </w:pict>
@@ -1305,6 +1294,7 @@
         <w:rPr>
           <w:noProof/>
         </w:rPr>
+        <w:lastRenderedPageBreak/>
         <mc:AlternateContent>
           <mc:Choice Requires="wps">
             <w:drawing>
@@ -1374,7 +1364,7 @@
               </wp:anchor>
             </w:drawing>
           </mc:Choice>
-          <mc:Fallback xmlns:mv="urn:schemas-microsoft-com:mac:vml" xmlns:mo="http://schemas.microsoft.com/office/mac/office/2008/main">
+          <mc:Fallback xmlns:mo="http://schemas.microsoft.com/office/mac/office/2008/main" xmlns:mv="urn:schemas-microsoft-com:mac:vml">
             <w:pict>
               <v:rect w14:anchorId="01FCAC35" id="Rectangle 3" o:spid="_x0000_s1026" style="position:absolute;margin-left:27pt;margin-top:17.9pt;width:19.5pt;height:18pt;z-index:251661312;visibility:visible;mso-wrap-style:square;mso-width-percent:0;mso-height-percent:0;mso-wrap-distance-left:9pt;mso-wrap-distance-top:0;mso-wrap-distance-right:9pt;mso-wrap-distance-bottom:0;mso-position-horizontal:absolute;mso-position-horizontal-relative:text;mso-position-vertical:absolute;mso-position-vertical-relative:text;mso-width-percent:0;mso-height-percent:0;mso-width-relative:margin;mso-height-relative:margin;v-text-anchor:middle" o:gfxdata="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" filled="f" strokecolor="black [3213]" strokeweight="2pt"/>
             </w:pict>

</xml_diff>